<commit_message>
feat: cv gdpr consent
</commit_message>
<xml_diff>
--- a/static/jedrzej-lewandowski-CV-IT.docx
+++ b/static/jedrzej-lewandowski-CV-IT.docx
@@ -201,26 +201,24 @@
           <w:color w:val="000000" w:themeColor="text1"/>
           <w:sz w:val="18"/>
           <w:szCs w:val="18"/>
-          <w:lang w:val="en-GB"/>
-        </w:rPr>
-      </w:pPr>
-      <w:proofErr w:type="spellStart"/>
+          <w:lang w:val="pl-PL"/>
+        </w:rPr>
+      </w:pPr>
       <w:r>
         <w:rPr>
           <w:rFonts w:asciiTheme="majorHAnsi" w:hAnsiTheme="majorHAnsi" w:cs="Arial"/>
           <w:sz w:val="18"/>
           <w:szCs w:val="18"/>
-          <w:lang w:val="en-GB"/>
+          <w:lang w:val="pl-PL"/>
         </w:rPr>
         <w:t>Ogrodowa</w:t>
       </w:r>
-      <w:proofErr w:type="spellEnd"/>
       <w:r>
         <w:rPr>
           <w:rFonts w:asciiTheme="majorHAnsi" w:hAnsiTheme="majorHAnsi" w:cs="Arial"/>
           <w:sz w:val="18"/>
           <w:szCs w:val="18"/>
-          <w:lang w:val="en-GB"/>
+          <w:lang w:val="pl-PL"/>
         </w:rPr>
         <w:t xml:space="preserve"> </w:t>
       </w:r>
@@ -229,7 +227,7 @@
           <w:rFonts w:asciiTheme="majorHAnsi" w:hAnsiTheme="majorHAnsi" w:cs="Arial"/>
           <w:sz w:val="18"/>
           <w:szCs w:val="18"/>
-          <w:lang w:val="en-GB"/>
+          <w:lang w:val="pl-PL"/>
         </w:rPr>
         <w:t>7</w:t>
       </w:r>
@@ -238,7 +236,7 @@
           <w:rFonts w:asciiTheme="majorHAnsi" w:hAnsiTheme="majorHAnsi" w:cs="Arial"/>
           <w:sz w:val="18"/>
           <w:szCs w:val="18"/>
-          <w:lang w:val="en-GB"/>
+          <w:lang w:val="pl-PL"/>
         </w:rPr>
         <w:t>, 00-</w:t>
       </w:r>
@@ -247,7 +245,7 @@
           <w:rFonts w:asciiTheme="majorHAnsi" w:hAnsiTheme="majorHAnsi" w:cs="Arial"/>
           <w:sz w:val="18"/>
           <w:szCs w:val="18"/>
-          <w:lang w:val="en-GB"/>
+          <w:lang w:val="pl-PL"/>
         </w:rPr>
         <w:t>893</w:t>
       </w:r>
@@ -256,7 +254,7 @@
           <w:rFonts w:asciiTheme="majorHAnsi" w:hAnsiTheme="majorHAnsi" w:cs="Arial"/>
           <w:sz w:val="18"/>
           <w:szCs w:val="18"/>
-          <w:lang w:val="en-GB"/>
+          <w:lang w:val="pl-PL"/>
         </w:rPr>
         <w:t>,</w:t>
       </w:r>
@@ -265,27 +263,29 @@
           <w:rFonts w:asciiTheme="majorHAnsi" w:hAnsiTheme="majorHAnsi" w:cs="Arial"/>
           <w:sz w:val="18"/>
           <w:szCs w:val="18"/>
-          <w:lang w:val="en-GB"/>
+          <w:lang w:val="pl-PL"/>
         </w:rPr>
         <w:t xml:space="preserve"> </w:t>
       </w:r>
+      <w:proofErr w:type="spellStart"/>
       <w:r>
         <w:rPr>
           <w:rFonts w:asciiTheme="majorHAnsi" w:hAnsiTheme="majorHAnsi" w:cs="Arial"/>
           <w:color w:val="000000" w:themeColor="text1"/>
           <w:sz w:val="18"/>
           <w:szCs w:val="18"/>
-          <w:lang w:val="en-GB"/>
+          <w:lang w:val="pl-PL"/>
         </w:rPr>
         <w:t>Warsaw</w:t>
       </w:r>
+      <w:proofErr w:type="spellEnd"/>
       <w:r>
         <w:rPr>
           <w:rFonts w:asciiTheme="majorHAnsi" w:hAnsiTheme="majorHAnsi" w:cs="Arial"/>
           <w:color w:val="000000" w:themeColor="text1"/>
           <w:sz w:val="18"/>
           <w:szCs w:val="18"/>
-          <w:lang w:val="en-GB"/>
+          <w:lang w:val="pl-PL"/>
         </w:rPr>
         <w:t xml:space="preserve">, </w:t>
       </w:r>
@@ -296,7 +296,7 @@
           <w:color w:val="000000" w:themeColor="text1"/>
           <w:sz w:val="18"/>
           <w:szCs w:val="18"/>
-          <w:lang w:val="en-GB"/>
+          <w:lang w:val="pl-PL"/>
         </w:rPr>
         <w:t xml:space="preserve">Poland </w:t>
       </w:r>
@@ -306,7 +306,7 @@
           <w:color w:val="000000" w:themeColor="text1"/>
           <w:sz w:val="18"/>
           <w:szCs w:val="18"/>
-          <w:lang w:val="en-GB"/>
+          <w:lang w:val="pl-PL"/>
         </w:rPr>
         <w:t xml:space="preserve"> </w:t>
       </w:r>
@@ -316,7 +316,7 @@
           <w:color w:val="000000" w:themeColor="text1"/>
           <w:sz w:val="18"/>
           <w:szCs w:val="18"/>
-          <w:lang w:val="en-GB"/>
+          <w:lang w:val="pl-PL"/>
         </w:rPr>
         <w:t>•</w:t>
       </w:r>
@@ -327,7 +327,7 @@
           <w:color w:val="000000" w:themeColor="text1"/>
           <w:sz w:val="18"/>
           <w:szCs w:val="18"/>
-          <w:lang w:val="en-GB"/>
+          <w:lang w:val="pl-PL"/>
         </w:rPr>
         <w:t xml:space="preserve">  </w:t>
       </w:r>
@@ -337,7 +337,7 @@
           <w:color w:val="000000" w:themeColor="text1"/>
           <w:sz w:val="18"/>
           <w:szCs w:val="18"/>
-          <w:lang w:val="en-GB"/>
+          <w:lang w:val="pl-PL"/>
         </w:rPr>
         <w:t>+48508173995</w:t>
       </w:r>
@@ -347,7 +347,7 @@
           <w:color w:val="000000" w:themeColor="text1"/>
           <w:sz w:val="18"/>
           <w:szCs w:val="18"/>
-          <w:lang w:val="en-GB"/>
+          <w:lang w:val="pl-PL"/>
         </w:rPr>
         <w:t xml:space="preserve">  </w:t>
       </w:r>
@@ -357,7 +357,7 @@
           <w:color w:val="000000" w:themeColor="text1"/>
           <w:sz w:val="18"/>
           <w:szCs w:val="18"/>
-          <w:lang w:val="en-GB"/>
+          <w:lang w:val="pl-PL"/>
         </w:rPr>
         <w:t xml:space="preserve">•  </w:t>
       </w:r>
@@ -369,7 +369,7 @@
             <w:color w:val="000000" w:themeColor="text1"/>
             <w:sz w:val="18"/>
             <w:szCs w:val="18"/>
-            <w:lang w:val="en-GB"/>
+            <w:lang w:val="pl-PL"/>
           </w:rPr>
           <w:t>jedrzejblew@gmail.com</w:t>
         </w:r>
@@ -1789,204 +1789,126 @@
         <w:rPr>
           <w:lang w:val="en-GB"/>
         </w:rPr>
+        <w:t xml:space="preserve"> • TDD</w:t>
+      </w:r>
+      <w:r>
+        <w:rPr>
+          <w:lang w:val="en-GB"/>
+        </w:rPr>
+        <w:t xml:space="preserve"> • secure CI/CD • cryptographic key management (using </w:t>
+      </w:r>
+      <w:proofErr w:type="spellStart"/>
+      <w:r>
+        <w:rPr>
+          <w:lang w:val="en-GB"/>
+        </w:rPr>
+        <w:t>Hashicorp</w:t>
+      </w:r>
+      <w:proofErr w:type="spellEnd"/>
+      <w:r>
+        <w:rPr>
+          <w:lang w:val="en-GB"/>
+        </w:rPr>
+        <w:t xml:space="preserve"> Vault) • managing open-source project and collaborating with the community (PRs, issues) • hosting public </w:t>
+      </w:r>
+      <w:r>
+        <w:rPr>
+          <w:lang w:val="en-GB"/>
+        </w:rPr>
+        <w:t>• presenting project at a conferences (</w:t>
+      </w:r>
+      <w:proofErr w:type="spellStart"/>
+      <w:r>
+        <w:rPr>
+          <w:lang w:val="en-GB"/>
+        </w:rPr>
+        <w:t>S</w:t>
+      </w:r>
+      <w:r>
+        <w:rPr>
+          <w:lang w:val="en-GB"/>
+        </w:rPr>
+        <w:t>teem</w:t>
+      </w:r>
+      <w:proofErr w:type="spellEnd"/>
+      <w:r>
+        <w:rPr>
+          <w:lang w:val="en-GB"/>
+        </w:rPr>
         <w:t xml:space="preserve"> </w:t>
       </w:r>
       <w:r>
         <w:rPr>
           <w:lang w:val="en-GB"/>
         </w:rPr>
-        <w:t>•</w:t>
-      </w:r>
-      <w:r>
-        <w:rPr>
-          <w:lang w:val="en-GB"/>
-        </w:rPr>
+        <w:t>M</w:t>
+      </w:r>
+      <w:r>
+        <w:rPr>
+          <w:lang w:val="en-GB"/>
+        </w:rPr>
+        <w:t xml:space="preserve">eetup </w:t>
+      </w:r>
+      <w:r>
+        <w:rPr>
+          <w:lang w:val="en-GB"/>
+        </w:rPr>
+        <w:t>W</w:t>
+      </w:r>
+      <w:r>
+        <w:rPr>
+          <w:lang w:val="en-GB"/>
+        </w:rPr>
+        <w:t xml:space="preserve">arsaw, </w:t>
+      </w:r>
+      <w:proofErr w:type="spellStart"/>
+      <w:r>
+        <w:rPr>
+          <w:lang w:val="en-GB"/>
+        </w:rPr>
+        <w:t>Steemfest</w:t>
+      </w:r>
+      <w:proofErr w:type="spellEnd"/>
+      <w:r>
+        <w:rPr>
+          <w:lang w:val="en-GB"/>
+        </w:rPr>
+        <w:t xml:space="preserve"> 2018)</w:t>
+      </w:r>
+    </w:p>
+    <w:p>
+      <w:pPr>
+        <w:pStyle w:val="Heading2"/>
+      </w:pPr>
+      <w:r>
+        <w:t>2019 - today —</w:t>
+      </w:r>
+      <w:r>
         <w:t xml:space="preserve"> </w:t>
       </w:r>
       <w:r>
-        <w:rPr>
-          <w:lang w:val="en-GB"/>
-        </w:rPr>
-        <w:t>TDD</w:t>
-      </w:r>
-      <w:r>
-        <w:rPr>
-          <w:lang w:val="en-GB"/>
-        </w:rPr>
-        <w:t xml:space="preserve"> </w:t>
-      </w:r>
-      <w:r>
-        <w:rPr>
-          <w:lang w:val="en-GB"/>
-        </w:rPr>
-        <w:t>•</w:t>
-      </w:r>
-      <w:r>
-        <w:rPr>
-          <w:lang w:val="en-GB"/>
-        </w:rPr>
-        <w:t xml:space="preserve"> secure CI/CD </w:t>
-      </w:r>
-      <w:r>
-        <w:rPr>
-          <w:lang w:val="en-GB"/>
-        </w:rPr>
-        <w:t>•</w:t>
-      </w:r>
-      <w:r>
-        <w:rPr>
-          <w:lang w:val="en-GB"/>
-        </w:rPr>
-        <w:t xml:space="preserve"> cryptographic key management (using </w:t>
+        <w:t xml:space="preserve">Personalized patient advice system for </w:t>
       </w:r>
       <w:proofErr w:type="spellStart"/>
       <w:r>
-        <w:rPr>
-          <w:lang w:val="en-GB"/>
-        </w:rPr>
-        <w:t>Hashicorp</w:t>
+        <w:t>Voievodship</w:t>
       </w:r>
       <w:proofErr w:type="spellEnd"/>
       <w:r>
-        <w:rPr>
-          <w:lang w:val="en-GB"/>
-        </w:rPr>
-        <w:t xml:space="preserve"> Vault) </w:t>
-      </w:r>
-      <w:r>
-        <w:rPr>
-          <w:lang w:val="en-GB"/>
-        </w:rPr>
-        <w:t>•</w:t>
-      </w:r>
-      <w:r>
-        <w:rPr>
-          <w:lang w:val="en-GB"/>
-        </w:rPr>
-        <w:t xml:space="preserve"> managing open-source project and collaborating with the community (PRs, issues) </w:t>
-      </w:r>
-      <w:r>
-        <w:rPr>
-          <w:lang w:val="en-GB"/>
-        </w:rPr>
-        <w:t>•</w:t>
-      </w:r>
-      <w:r>
-        <w:rPr>
-          <w:lang w:val="en-GB"/>
-        </w:rPr>
-        <w:t xml:space="preserve"> hosting public </w:t>
-      </w:r>
-      <w:r>
-        <w:rPr>
-          <w:lang w:val="en-GB"/>
-        </w:rPr>
-        <w:t>•</w:t>
-      </w:r>
-      <w:r>
-        <w:rPr>
-          <w:lang w:val="en-GB"/>
-        </w:rPr>
-        <w:t xml:space="preserve"> presenting project at a conferences (</w:t>
+        <w:t xml:space="preserve"> Rehabilitation Hospital for Children in </w:t>
       </w:r>
       <w:proofErr w:type="spellStart"/>
       <w:r>
-        <w:rPr>
-          <w:lang w:val="en-GB"/>
-        </w:rPr>
-        <w:t>S</w:t>
-      </w:r>
-      <w:r>
-        <w:rPr>
-          <w:lang w:val="en-GB"/>
-        </w:rPr>
-        <w:t>teem</w:t>
+        <w:t>Ameryka</w:t>
       </w:r>
       <w:proofErr w:type="spellEnd"/>
       <w:r>
-        <w:rPr>
-          <w:lang w:val="en-GB"/>
-        </w:rPr>
-        <w:t xml:space="preserve"> </w:t>
-      </w:r>
-      <w:r>
-        <w:rPr>
-          <w:lang w:val="en-GB"/>
-        </w:rPr>
-        <w:t>M</w:t>
-      </w:r>
-      <w:r>
-        <w:rPr>
-          <w:lang w:val="en-GB"/>
-        </w:rPr>
-        <w:t xml:space="preserve">eetup </w:t>
-      </w:r>
-      <w:r>
-        <w:rPr>
-          <w:lang w:val="en-GB"/>
-        </w:rPr>
-        <w:t>W</w:t>
-      </w:r>
-      <w:r>
-        <w:rPr>
-          <w:lang w:val="en-GB"/>
-        </w:rPr>
-        <w:t xml:space="preserve">arsaw, </w:t>
-      </w:r>
-      <w:proofErr w:type="spellStart"/>
-      <w:r>
-        <w:rPr>
-          <w:lang w:val="en-GB"/>
-        </w:rPr>
-        <w:t>Steemfest</w:t>
-      </w:r>
-      <w:proofErr w:type="spellEnd"/>
-      <w:r>
-        <w:rPr>
-          <w:lang w:val="en-GB"/>
-        </w:rPr>
-        <w:t xml:space="preserve"> 2018)</w:t>
-      </w:r>
-    </w:p>
-    <w:p>
-      <w:pPr>
-        <w:pStyle w:val="Heading2"/>
-      </w:pPr>
-      <w:r>
-        <w:t>2019 - today —</w:t>
-      </w:r>
-      <w:r>
-        <w:t xml:space="preserve"> </w:t>
-      </w:r>
-      <w:r>
-        <w:t xml:space="preserve">Personalized patient advice system for </w:t>
-      </w:r>
-      <w:proofErr w:type="spellStart"/>
-      <w:r>
-        <w:t>Voievodship</w:t>
-      </w:r>
-      <w:proofErr w:type="spellEnd"/>
-      <w:r>
-        <w:t xml:space="preserve"> Rehabilitation Hospital for Children in </w:t>
-      </w:r>
-      <w:proofErr w:type="spellStart"/>
-      <w:r>
-        <w:t>Ameryka</w:t>
-      </w:r>
-      <w:proofErr w:type="spellEnd"/>
-      <w:r>
-        <w:t xml:space="preserve"> </w:t>
-      </w:r>
-      <w:r>
-        <w:t>(</w:t>
+        <w:t xml:space="preserve"> (</w:t>
       </w:r>
       <w:proofErr w:type="spellStart"/>
       <w:proofErr w:type="gramStart"/>
       <w:r>
-        <w:t>n</w:t>
-      </w:r>
-      <w:r>
-        <w:t>on profit</w:t>
+        <w:t>non profit</w:t>
       </w:r>
       <w:proofErr w:type="spellEnd"/>
       <w:proofErr w:type="gramEnd"/>
@@ -2264,21 +2186,7 @@
           <w:rFonts w:asciiTheme="majorHAnsi" w:hAnsiTheme="majorHAnsi" w:cs="Arial"/>
           <w:u w:val="single"/>
         </w:rPr>
-        <w:t>https://aplikacja.a</w:t>
-      </w:r>
-      <w:r>
-        <w:rPr>
-          <w:rFonts w:asciiTheme="majorHAnsi" w:hAnsiTheme="majorHAnsi" w:cs="Arial"/>
-          <w:u w:val="single"/>
-        </w:rPr>
-        <w:t>m</w:t>
-      </w:r>
-      <w:r>
-        <w:rPr>
-          <w:rFonts w:asciiTheme="majorHAnsi" w:hAnsiTheme="majorHAnsi" w:cs="Arial"/>
-          <w:u w:val="single"/>
-        </w:rPr>
-        <w:t>eryka.com.pl/</w:t>
+        <w:t>https://aplikacja.ameryka.com.pl/</w:t>
       </w:r>
       <w:r>
         <w:rPr>
@@ -2342,10 +2250,7 @@
         <w:pStyle w:val="Heading2"/>
       </w:pPr>
       <w:r>
-        <w:t xml:space="preserve">2019 - </w:t>
-      </w:r>
-      <w:r>
-        <w:t>202</w:t>
+        <w:t>2019 - 202</w:t>
       </w:r>
       <w:r>
         <w:t>1</w:t>
@@ -2369,10 +2274,7 @@
       </w:r>
       <w:proofErr w:type="spellEnd"/>
       <w:r>
-        <w:t xml:space="preserve"> bracing </w:t>
-      </w:r>
-      <w:r>
-        <w:t>(</w:t>
+        <w:t xml:space="preserve"> bracing (</w:t>
       </w:r>
       <w:proofErr w:type="spellStart"/>
       <w:r>
@@ -2713,19 +2615,7 @@
         <w:pStyle w:val="Heading2"/>
       </w:pPr>
       <w:r>
-        <w:t xml:space="preserve">12.2020 - </w:t>
-      </w:r>
-      <w:r>
-        <w:t>202</w:t>
-      </w:r>
-      <w:r>
-        <w:t>1</w:t>
-      </w:r>
-      <w:r>
-        <w:t xml:space="preserve"> — </w:t>
-      </w:r>
-      <w:r>
-        <w:t>Refair.me</w:t>
+        <w:t>12.2020 - 2021 — Refair.me</w:t>
       </w:r>
     </w:p>
     <w:p>
@@ -2805,13 +2695,7 @@
         <w:t>Learned</w:t>
       </w:r>
       <w:r>
-        <w:t xml:space="preserve">: </w:t>
-      </w:r>
-      <w:r>
-        <w:t xml:space="preserve">refactoring </w:t>
-      </w:r>
-      <w:r>
-        <w:t>large codebase on actively developed project</w:t>
+        <w:t>: refactoring large codebase on actively developed project</w:t>
       </w:r>
     </w:p>
     <w:p>
@@ -2825,76 +2709,12 @@
           <w:u w:val="single"/>
         </w:rPr>
         <w:lastRenderedPageBreak/>
-        <w:t>09.2021</w:t>
+        <w:t>09.2021 – 09.2022 — Voivodeship Specialist Hospital in Olsztyn</w:t>
       </w:r>
       <w:r>
         <w:rPr>
           <w:sz w:val="24"/>
           <w:szCs w:val="24"/>
-          <w:u w:val="single"/>
-        </w:rPr>
-        <w:t xml:space="preserve"> </w:t>
-      </w:r>
-      <w:r>
-        <w:rPr>
-          <w:sz w:val="24"/>
-          <w:szCs w:val="24"/>
-          <w:u w:val="single"/>
-        </w:rPr>
-        <w:t>–</w:t>
-      </w:r>
-      <w:r>
-        <w:rPr>
-          <w:sz w:val="24"/>
-          <w:szCs w:val="24"/>
-          <w:u w:val="single"/>
-        </w:rPr>
-        <w:t xml:space="preserve"> </w:t>
-      </w:r>
-      <w:r>
-        <w:rPr>
-          <w:sz w:val="24"/>
-          <w:szCs w:val="24"/>
-          <w:u w:val="single"/>
-        </w:rPr>
-        <w:t>09.</w:t>
-      </w:r>
-      <w:r>
-        <w:rPr>
-          <w:sz w:val="24"/>
-          <w:szCs w:val="24"/>
-          <w:u w:val="single"/>
-        </w:rPr>
-        <w:t>202</w:t>
-      </w:r>
-      <w:r>
-        <w:rPr>
-          <w:sz w:val="24"/>
-          <w:szCs w:val="24"/>
-          <w:u w:val="single"/>
-        </w:rPr>
-        <w:t>2</w:t>
-      </w:r>
-      <w:r>
-        <w:rPr>
-          <w:sz w:val="24"/>
-          <w:szCs w:val="24"/>
-          <w:u w:val="single"/>
-        </w:rPr>
-        <w:t xml:space="preserve"> — </w:t>
-      </w:r>
-      <w:r>
-        <w:rPr>
-          <w:sz w:val="24"/>
-          <w:szCs w:val="24"/>
-          <w:u w:val="single"/>
-        </w:rPr>
-        <w:t>Voivodeship Specialist Hospital in Olsztyn</w:t>
-      </w:r>
-      <w:r>
-        <w:rPr>
-          <w:sz w:val="24"/>
-          <w:szCs w:val="24"/>
         </w:rPr>
         <w:br/>
       </w:r>
@@ -2903,66 +2723,48 @@
           <w:b/>
           <w:bCs/>
         </w:rPr>
-        <w:t>Wards</w:t>
+        <w:t>Wards:</w:t>
+      </w:r>
+      <w:r>
+        <w:t xml:space="preserve"> Traumatology, Cardiology, Primary Care, Maternity ward (labour tract), Emergency Department, General surgery, Intensive care, General </w:t>
+      </w:r>
+      <w:proofErr w:type="spellStart"/>
+      <w:r>
+        <w:t>Pediatrics</w:t>
+      </w:r>
+      <w:proofErr w:type="spellEnd"/>
+      <w:r>
+        <w:t>, Neonatology, General Psychiatry.</w:t>
+      </w:r>
+      <w:r>
+        <w:br/>
+        <w:t xml:space="preserve">After completing medical university and passing Polish Medical Licensing Exam I am completing the </w:t>
+      </w:r>
+      <w:proofErr w:type="spellStart"/>
+      <w:r>
+        <w:t>mangatory</w:t>
+      </w:r>
+      <w:proofErr w:type="spellEnd"/>
+      <w:r>
+        <w:t xml:space="preserve"> physician internship. I chose Voivodeship Specialist Hospital in Olsztyn because the hospital is organized around large emergency department and holds status of a trauma </w:t>
+      </w:r>
+      <w:proofErr w:type="spellStart"/>
+      <w:r>
+        <w:t>center</w:t>
+      </w:r>
+      <w:proofErr w:type="spellEnd"/>
+      <w:r>
+        <w:t xml:space="preserve"> which means that there is an opportunity to learn emergency care and gain experience in treating common iatrogenic complications that are more often admitted than in most hospitals.  </w:t>
       </w:r>
       <w:r>
         <w:rPr>
           <w:b/>
           <w:bCs/>
         </w:rPr>
-        <w:t>:</w:t>
-      </w:r>
-      <w:r>
-        <w:t xml:space="preserve"> </w:t>
-      </w:r>
-      <w:r>
-        <w:t xml:space="preserve">Traumatology, Cardiology, Primary Care, Maternity ward (labour tract), Emergency Department, General surgery, Intensive care, General </w:t>
-      </w:r>
-      <w:proofErr w:type="spellStart"/>
-      <w:r>
-        <w:t>Pediatrics</w:t>
-      </w:r>
-      <w:proofErr w:type="spellEnd"/>
-      <w:r>
-        <w:t>, Neonatology, General Psychiatry.</w:t>
-      </w:r>
-      <w:r>
-        <w:br/>
-      </w:r>
-      <w:r>
-        <w:t xml:space="preserve">After completing medical university and passing Polish Medical Licensing Exam I am completing the </w:t>
-      </w:r>
-      <w:proofErr w:type="spellStart"/>
-      <w:r>
-        <w:t>mangatory</w:t>
-      </w:r>
-      <w:proofErr w:type="spellEnd"/>
-      <w:r>
-        <w:t xml:space="preserve"> physician internship. I chose Voivodeship Specialist Hospital in Olsztyn because the hospital is organized around large emergency department and holds status of a trauma </w:t>
-      </w:r>
-      <w:proofErr w:type="spellStart"/>
-      <w:r>
-        <w:t>center</w:t>
-      </w:r>
-      <w:proofErr w:type="spellEnd"/>
-      <w:r>
-        <w:t xml:space="preserve"> which means that there is an opportunity to learn emergency care and gain experience in treating common iatrogenic complications that are more often admitted than in most hospitals. </w:t>
-      </w:r>
-      <w:r>
-        <w:t xml:space="preserve"> </w:t>
-      </w:r>
-      <w:r>
-        <w:rPr>
-          <w:b/>
-          <w:bCs/>
-        </w:rPr>
         <w:t>Learned</w:t>
       </w:r>
       <w:r>
-        <w:t xml:space="preserve">: </w:t>
-      </w:r>
-      <w:r>
-        <w:t>teamwork in stressful situations, emergency closed-loop mode communication, working in a highly hierarchical community, professional communication with patients</w:t>
+        <w:t>: teamwork in stressful situations, emergency closed-loop mode communication, working in a highly hierarchical community, professional communication with patients</w:t>
       </w:r>
     </w:p>
     <w:p>
@@ -3315,16 +3117,7 @@
           <w:szCs w:val="21"/>
           <w:lang w:val="en-GB"/>
         </w:rPr>
-        <w:t xml:space="preserve"> </w:t>
-      </w:r>
-      <w:r>
-        <w:rPr>
-          <w:rFonts w:cs="Arial"/>
-          <w:sz w:val="21"/>
-          <w:szCs w:val="21"/>
-          <w:lang w:val="en-GB"/>
-        </w:rPr>
-        <w:t>Julia</w:t>
+        <w:t xml:space="preserve"> Julia</w:t>
       </w:r>
     </w:p>
     <w:p>
@@ -3414,25 +3207,7 @@
           <w:szCs w:val="21"/>
           <w:lang w:val="en-GB"/>
         </w:rPr>
-        <w:t xml:space="preserve"> </w:t>
-      </w:r>
-      <w:r>
-        <w:rPr>
-          <w:rFonts w:cs="Arial"/>
-          <w:sz w:val="21"/>
-          <w:szCs w:val="21"/>
-          <w:lang w:val="en-GB"/>
-        </w:rPr>
-        <w:t>Dart</w:t>
-      </w:r>
-      <w:r>
-        <w:rPr>
-          <w:rFonts w:cs="Arial"/>
-          <w:sz w:val="21"/>
-          <w:szCs w:val="21"/>
-          <w:lang w:val="en-GB"/>
-        </w:rPr>
-        <w:t xml:space="preserve"> </w:t>
+        <w:t xml:space="preserve"> Dart </w:t>
       </w:r>
     </w:p>
     <w:p>
@@ -3627,16 +3402,7 @@
           <w:szCs w:val="21"/>
           <w:lang w:val="en-GB"/>
         </w:rPr>
-        <w:t xml:space="preserve"> </w:t>
-      </w:r>
-      <w:r>
-        <w:rPr>
-          <w:rFonts w:cs="Arial"/>
-          <w:sz w:val="21"/>
-          <w:szCs w:val="21"/>
-          <w:lang w:val="en-GB"/>
-        </w:rPr>
-        <w:t>React</w:t>
+        <w:t xml:space="preserve"> React</w:t>
       </w:r>
     </w:p>
     <w:p>
@@ -4089,16 +3855,7 @@
           <w:szCs w:val="21"/>
           <w:lang w:val="en-GB"/>
         </w:rPr>
-        <w:t xml:space="preserve"> </w:t>
-      </w:r>
-      <w:r>
-        <w:rPr>
-          <w:rFonts w:cs="Arial"/>
-          <w:sz w:val="21"/>
-          <w:szCs w:val="21"/>
-          <w:lang w:val="en-GB"/>
-        </w:rPr>
-        <w:t>Kubernetes (+microk8s)</w:t>
+        <w:t xml:space="preserve"> Kubernetes (+microk8s)</w:t>
       </w:r>
     </w:p>
     <w:p>
@@ -6150,6 +5907,9 @@
         </w:rPr>
       </w:pPr>
       <w:r>
+        <w:rPr>
+          <w:lang w:val="en-US"/>
+        </w:rPr>
         <w:t xml:space="preserve">OCUP2 Certified UML professional, level: foundation. Certificate: </w:t>
       </w:r>
       <w:hyperlink r:id="rId19" w:history="1">
@@ -6174,6 +5934,9 @@
         </w:rPr>
       </w:pPr>
       <w:r>
+        <w:rPr>
+          <w:lang w:val="en-US"/>
+        </w:rPr>
         <w:t>Octalysis level 1 certificate in gamification (</w:t>
       </w:r>
       <w:hyperlink r:id="rId20" w:history="1">
@@ -6187,6 +5950,9 @@
         </w:r>
       </w:hyperlink>
       <w:r>
+        <w:rPr>
+          <w:lang w:val="en-US"/>
+        </w:rPr>
         <w:t>)</w:t>
       </w:r>
     </w:p>
@@ -6209,11 +5975,17 @@
     <w:p>
       <w:pPr>
         <w:pStyle w:val="Listedelem"/>
-      </w:pPr>
-      <w:r>
+        <w:rPr>
+          <w:lang w:val="en-US"/>
+        </w:rPr>
+      </w:pPr>
+      <w:r>
+        <w:rPr>
+          <w:lang w:val="en-US"/>
+        </w:rPr>
         <w:t>Cost CA124 (AI4NICU) management committee member (</w:t>
       </w:r>
-      <w:hyperlink r:id="rId21" w:history="1">
+      <w:hyperlink r:id="rId21" w:anchor="tabs+Name:Management%20Committee" w:history="1">
         <w:r>
           <w:rPr>
             <w:rStyle w:val="Hyperlink"/>
@@ -6224,6 +5996,9 @@
         </w:r>
       </w:hyperlink>
       <w:r>
+        <w:rPr>
+          <w:lang w:val="en-US"/>
+        </w:rPr>
         <w:t>)</w:t>
       </w:r>
     </w:p>
@@ -6475,19 +6250,7 @@
         <w:rPr>
           <w:lang w:val="en-GB"/>
         </w:rPr>
-        <w:t xml:space="preserve">lecture on modern art: </w:t>
-      </w:r>
-      <w:r>
-        <w:rPr>
-          <w:lang w:val="en-GB"/>
-        </w:rPr>
-        <w:t>https://github.com/Jblew/sztuka-nowoczesna-sztuka-wspolczesna-wyklad</w:t>
-      </w:r>
-      <w:r>
-        <w:rPr>
-          <w:lang w:val="en-GB"/>
-        </w:rPr>
-        <w:t>)</w:t>
+        <w:t>lecture on modern art: https://github.com/Jblew/sztuka-nowoczesna-sztuka-wspolczesna-wyklad)</w:t>
       </w:r>
     </w:p>
     <w:p>
@@ -6520,6 +6283,77 @@
           <w:lang w:val="en-GB"/>
         </w:rPr>
         <w:t xml:space="preserve"> and elected Vice-chairman (2016-2017) of Academic Catholic Student Association Soli Deo.</w:t>
+      </w:r>
+    </w:p>
+    <w:p>
+      <w:pPr>
+        <w:pStyle w:val="Listedelem"/>
+        <w:numPr>
+          <w:ilvl w:val="0"/>
+          <w:numId w:val="0"/>
+        </w:numPr>
+        <w:ind w:left="360" w:hanging="360"/>
+        <w:rPr>
+          <w:lang w:val="en-GB"/>
+        </w:rPr>
+      </w:pPr>
+    </w:p>
+    <w:p>
+      <w:pPr>
+        <w:pStyle w:val="Listedelem"/>
+        <w:numPr>
+          <w:ilvl w:val="0"/>
+          <w:numId w:val="0"/>
+        </w:numPr>
+        <w:ind w:left="360" w:hanging="360"/>
+        <w:rPr>
+          <w:lang w:val="en-GB"/>
+        </w:rPr>
+      </w:pPr>
+    </w:p>
+    <w:p>
+      <w:pPr>
+        <w:pStyle w:val="Listedelem"/>
+        <w:numPr>
+          <w:ilvl w:val="0"/>
+          <w:numId w:val="0"/>
+        </w:numPr>
+        <w:jc w:val="center"/>
+        <w:rPr>
+          <w:color w:val="7F7F7F" w:themeColor="text1" w:themeTint="80"/>
+          <w:sz w:val="16"/>
+          <w:szCs w:val="16"/>
+          <w:lang w:val="en-US"/>
+        </w:rPr>
+      </w:pPr>
+      <w:r>
+        <w:rPr>
+          <w:color w:val="7F7F7F" w:themeColor="text1" w:themeTint="80"/>
+          <w:sz w:val="16"/>
+          <w:szCs w:val="16"/>
+          <w:lang w:val="en-US"/>
+        </w:rPr>
+        <w:t xml:space="preserve">I hereby give consent for my personal data included in my application to be processed for the purposes of the recruitment process under the European Parliament's and Council of the European Union Regulation on the Protection of Natural Persons as of 27 April 2016, </w:t>
+      </w:r>
+      <w:proofErr w:type="gramStart"/>
+      <w:r>
+        <w:rPr>
+          <w:color w:val="7F7F7F" w:themeColor="text1" w:themeTint="80"/>
+          <w:sz w:val="16"/>
+          <w:szCs w:val="16"/>
+          <w:lang w:val="en-US"/>
+        </w:rPr>
+        <w:t>with regard to</w:t>
+      </w:r>
+      <w:proofErr w:type="gramEnd"/>
+      <w:r>
+        <w:rPr>
+          <w:color w:val="7F7F7F" w:themeColor="text1" w:themeTint="80"/>
+          <w:sz w:val="16"/>
+          <w:szCs w:val="16"/>
+          <w:lang w:val="en-US"/>
+        </w:rPr>
+        <w:t xml:space="preserve"> the processing of personal data and on the free movement of such data, and repealing Directive 95/46/EC (Data Protection Directive)</w:t>
       </w:r>
     </w:p>
     <w:sectPr>

</xml_diff>